<commit_message>
Early evening commit for Saturday May 4th
</commit_message>
<xml_diff>
--- a/May 2019/Saturday May 4th, 2019 Daily Coding Journal.docx
+++ b/May 2019/Saturday May 4th, 2019 Daily Coding Journal.docx
@@ -1066,6 +1066,1459 @@
           <w:lang w:val="en-US"/>
         </w:rPr>
       </w:pPr>
+      <w:r>
+        <w:rPr>
+          <w:u w:color="000000"/>
+          <w:shd w:val="clear" w:color="auto" w:fill="ffffff"/>
+          <w:rtl w:val="0"/>
+          <w:lang w:val="en-US"/>
+        </w:rPr>
+        <w:t xml:space="preserve">18:42 </w:t>
+      </w:r>
+      <w:r>
+        <w:rPr>
+          <w:u w:color="000000"/>
+          <w:shd w:val="clear" w:color="auto" w:fill="ffffff"/>
+          <w:rtl w:val="0"/>
+          <w:lang w:val="en-US"/>
+        </w:rPr>
+        <w:t xml:space="preserve">— </w:t>
+      </w:r>
+      <w:r>
+        <w:rPr>
+          <w:u w:color="000000"/>
+          <w:shd w:val="clear" w:color="auto" w:fill="ffffff"/>
+          <w:rtl w:val="0"/>
+          <w:lang w:val="en-US"/>
+        </w:rPr>
+        <w:t>I</w:t>
+      </w:r>
+      <w:r>
+        <w:rPr>
+          <w:u w:color="000000"/>
+          <w:shd w:val="clear" w:color="auto" w:fill="ffffff"/>
+          <w:rtl w:val="0"/>
+          <w:lang w:val="en-US"/>
+        </w:rPr>
+        <w:t>’</w:t>
+      </w:r>
+      <w:r>
+        <w:rPr>
+          <w:u w:color="000000"/>
+          <w:shd w:val="clear" w:color="auto" w:fill="ffffff"/>
+          <w:rtl w:val="0"/>
+          <w:lang w:val="en-US"/>
+        </w:rPr>
+        <w:t>m back, and I have a good feeling that during this session I</w:t>
+      </w:r>
+      <w:r>
+        <w:rPr>
+          <w:u w:color="000000"/>
+          <w:shd w:val="clear" w:color="auto" w:fill="ffffff"/>
+          <w:rtl w:val="0"/>
+          <w:lang w:val="en-US"/>
+        </w:rPr>
+        <w:t>’</w:t>
+      </w:r>
+      <w:r>
+        <w:rPr>
+          <w:u w:color="000000"/>
+          <w:shd w:val="clear" w:color="auto" w:fill="ffffff"/>
+          <w:rtl w:val="0"/>
+          <w:lang w:val="en-US"/>
+        </w:rPr>
+        <w:t>ll finally finish the .map ( ) challenge.</w:t>
+      </w:r>
+    </w:p>
+    <w:p>
+      <w:pPr>
+        <w:pStyle w:val="Default"/>
+        <w:bidi w:val="0"/>
+        <w:spacing w:line="480" w:lineRule="auto"/>
+        <w:ind w:left="0" w:right="0" w:firstLine="0"/>
+        <w:jc w:val="left"/>
+        <w:rPr>
+          <w:u w:color="000000"/>
+          <w:shd w:val="clear" w:color="auto" w:fill="ffffff"/>
+          <w:rtl w:val="0"/>
+          <w:lang w:val="en-US"/>
+        </w:rPr>
+      </w:pPr>
+    </w:p>
+    <w:p>
+      <w:pPr>
+        <w:pStyle w:val="Default"/>
+        <w:bidi w:val="0"/>
+        <w:spacing w:line="480" w:lineRule="auto"/>
+        <w:ind w:left="0" w:right="0" w:firstLine="0"/>
+        <w:jc w:val="left"/>
+        <w:rPr>
+          <w:u w:color="000000"/>
+          <w:shd w:val="clear" w:color="auto" w:fill="ffffff"/>
+          <w:rtl w:val="0"/>
+          <w:lang w:val="en-US"/>
+        </w:rPr>
+      </w:pPr>
+      <w:r>
+        <w:rPr>
+          <w:u w:color="000000"/>
+          <w:shd w:val="clear" w:color="auto" w:fill="ffffff"/>
+          <w:rtl w:val="0"/>
+          <w:lang w:val="en-US"/>
+        </w:rPr>
+        <w:t xml:space="preserve">18:57 </w:t>
+      </w:r>
+      <w:r>
+        <w:rPr>
+          <w:u w:color="000000"/>
+          <w:shd w:val="clear" w:color="auto" w:fill="ffffff"/>
+          <w:rtl w:val="0"/>
+          <w:lang w:val="en-US"/>
+        </w:rPr>
+        <w:t xml:space="preserve">— </w:t>
+      </w:r>
+      <w:r>
+        <w:rPr>
+          <w:u w:color="000000"/>
+          <w:shd w:val="clear" w:color="auto" w:fill="ffffff"/>
+          <w:rtl w:val="0"/>
+          <w:lang w:val="en-US"/>
+        </w:rPr>
+        <w:t>Small difference in our code. His code in his demonstration:</w:t>
+      </w:r>
+    </w:p>
+    <w:p>
+      <w:pPr>
+        <w:pStyle w:val="Default"/>
+        <w:bidi w:val="0"/>
+        <w:spacing w:line="480" w:lineRule="auto"/>
+        <w:ind w:left="0" w:right="0" w:firstLine="0"/>
+        <w:jc w:val="left"/>
+        <w:rPr>
+          <w:u w:color="000000"/>
+          <w:shd w:val="clear" w:color="auto" w:fill="ffffff"/>
+          <w:rtl w:val="0"/>
+          <w:lang w:val="en-US"/>
+        </w:rPr>
+      </w:pPr>
+    </w:p>
+    <w:p>
+      <w:pPr>
+        <w:pStyle w:val="Default"/>
+        <w:bidi w:val="0"/>
+        <w:spacing w:line="400" w:lineRule="atLeast"/>
+        <w:ind w:left="0" w:right="0" w:firstLine="0"/>
+        <w:jc w:val="left"/>
+        <w:rPr>
+          <w:rFonts w:ascii="Times" w:cs="Times" w:hAnsi="Times" w:eastAsia="Times"/>
+          <w:color w:val="d4d4d4"/>
+          <w:sz w:val="26"/>
+          <w:szCs w:val="26"/>
+          <w:shd w:val="clear" w:color="auto" w:fill="ffffff"/>
+          <w:rtl w:val="0"/>
+        </w:rPr>
+      </w:pPr>
+      <w:r>
+        <w:rPr>
+          <w:rFonts w:ascii="Times" w:hAnsi="Times"/>
+          <w:color w:val="d4d4d4"/>
+          <w:sz w:val="26"/>
+          <w:szCs w:val="26"/>
+          <w:shd w:val="clear" w:color="auto" w:fill="282f33"/>
+          <w:rtl w:val="0"/>
+        </w:rPr>
+        <w:t>&lt;</w:t>
+      </w:r>
+      <w:r>
+        <w:rPr>
+          <w:rFonts w:ascii="Times" w:hAnsi="Times"/>
+          <w:color w:val="d9bb73"/>
+          <w:sz w:val="26"/>
+          <w:szCs w:val="26"/>
+          <w:shd w:val="clear" w:color="auto" w:fill="282f33"/>
+          <w:rtl w:val="0"/>
+        </w:rPr>
+        <w:t>h2</w:t>
+      </w:r>
+      <w:r>
+        <w:rPr>
+          <w:rFonts w:ascii="Times" w:hAnsi="Times"/>
+          <w:color w:val="d4d4d4"/>
+          <w:sz w:val="26"/>
+          <w:szCs w:val="26"/>
+          <w:shd w:val="clear" w:color="auto" w:fill="282f33"/>
+          <w:rtl w:val="0"/>
+        </w:rPr>
+        <w:t>&gt;</w:t>
+      </w:r>
+      <w:r>
+        <w:rPr>
+          <w:rFonts w:ascii="Times" w:hAnsi="Times"/>
+          <w:color w:val="dcdcdc"/>
+          <w:sz w:val="26"/>
+          <w:szCs w:val="26"/>
+          <w:shd w:val="clear" w:color="auto" w:fill="282f33"/>
+          <w:rtl w:val="0"/>
+        </w:rPr>
+        <w:t>{</w:t>
+      </w:r>
+      <w:r>
+        <w:rPr>
+          <w:rFonts w:ascii="Times" w:hAnsi="Times"/>
+          <w:color w:val="d4d4d4"/>
+          <w:sz w:val="26"/>
+          <w:szCs w:val="26"/>
+          <w:shd w:val="clear" w:color="auto" w:fill="282f33"/>
+          <w:rtl w:val="0"/>
+        </w:rPr>
+        <w:t>props</w:t>
+      </w:r>
+      <w:r>
+        <w:rPr>
+          <w:rFonts w:ascii="Times" w:hAnsi="Times"/>
+          <w:color w:val="dcdcdc"/>
+          <w:sz w:val="26"/>
+          <w:szCs w:val="26"/>
+          <w:shd w:val="clear" w:color="auto" w:fill="282f33"/>
+          <w:rtl w:val="0"/>
+        </w:rPr>
+        <w:t>.</w:t>
+      </w:r>
+      <w:r>
+        <w:rPr>
+          <w:rFonts w:ascii="Times" w:hAnsi="Times"/>
+          <w:color w:val="d4d4d4"/>
+          <w:sz w:val="26"/>
+          <w:szCs w:val="26"/>
+          <w:shd w:val="clear" w:color="auto" w:fill="282f33"/>
+          <w:rtl w:val="0"/>
+          <w:lang w:val="fr-FR"/>
+        </w:rPr>
+        <w:t>product</w:t>
+      </w:r>
+      <w:r>
+        <w:rPr>
+          <w:rFonts w:ascii="Times" w:hAnsi="Times"/>
+          <w:color w:val="dcdcdc"/>
+          <w:sz w:val="26"/>
+          <w:szCs w:val="26"/>
+          <w:shd w:val="clear" w:color="auto" w:fill="282f33"/>
+          <w:rtl w:val="0"/>
+        </w:rPr>
+        <w:t>.</w:t>
+      </w:r>
+      <w:r>
+        <w:rPr>
+          <w:rFonts w:ascii="Times" w:hAnsi="Times"/>
+          <w:color w:val="d4d4d4"/>
+          <w:sz w:val="26"/>
+          <w:szCs w:val="26"/>
+          <w:shd w:val="clear" w:color="auto" w:fill="282f33"/>
+          <w:rtl w:val="0"/>
+        </w:rPr>
+        <w:t>name</w:t>
+      </w:r>
+      <w:r>
+        <w:rPr>
+          <w:rFonts w:ascii="Times" w:hAnsi="Times"/>
+          <w:color w:val="dcdcdc"/>
+          <w:sz w:val="26"/>
+          <w:szCs w:val="26"/>
+          <w:shd w:val="clear" w:color="auto" w:fill="282f33"/>
+          <w:rtl w:val="0"/>
+        </w:rPr>
+        <w:t>}&lt;/</w:t>
+      </w:r>
+      <w:r>
+        <w:rPr>
+          <w:rFonts w:ascii="Times" w:hAnsi="Times"/>
+          <w:color w:val="d9bb73"/>
+          <w:sz w:val="26"/>
+          <w:szCs w:val="26"/>
+          <w:shd w:val="clear" w:color="auto" w:fill="282f33"/>
+          <w:rtl w:val="0"/>
+        </w:rPr>
+        <w:t>h2</w:t>
+      </w:r>
+      <w:r>
+        <w:rPr>
+          <w:rFonts w:ascii="Times" w:hAnsi="Times"/>
+          <w:color w:val="dcdcdc"/>
+          <w:sz w:val="26"/>
+          <w:szCs w:val="26"/>
+          <w:shd w:val="clear" w:color="auto" w:fill="282f33"/>
+          <w:rtl w:val="0"/>
+        </w:rPr>
+        <w:t>&gt;</w:t>
+      </w:r>
+    </w:p>
+    <w:p>
+      <w:pPr>
+        <w:pStyle w:val="Default"/>
+        <w:bidi w:val="0"/>
+        <w:spacing w:line="400" w:lineRule="atLeast"/>
+        <w:ind w:left="0" w:right="0" w:firstLine="0"/>
+        <w:jc w:val="left"/>
+        <w:rPr>
+          <w:rFonts w:ascii="Times" w:cs="Times" w:hAnsi="Times" w:eastAsia="Times"/>
+          <w:color w:val="dcdcdc"/>
+          <w:sz w:val="26"/>
+          <w:szCs w:val="26"/>
+          <w:shd w:val="clear" w:color="auto" w:fill="282f33"/>
+          <w:rtl w:val="0"/>
+        </w:rPr>
+      </w:pPr>
+      <w:r>
+        <w:rPr>
+          <w:rFonts w:ascii="Times" w:hAnsi="Times"/>
+          <w:color w:val="d4d4d4"/>
+          <w:sz w:val="26"/>
+          <w:szCs w:val="26"/>
+          <w:shd w:val="clear" w:color="auto" w:fill="282f33"/>
+          <w:rtl w:val="0"/>
+        </w:rPr>
+        <w:t xml:space="preserve">            &lt;</w:t>
+      </w:r>
+      <w:r>
+        <w:rPr>
+          <w:rFonts w:ascii="Times" w:hAnsi="Times"/>
+          <w:color w:val="d9bb73"/>
+          <w:sz w:val="26"/>
+          <w:szCs w:val="26"/>
+          <w:shd w:val="clear" w:color="auto" w:fill="282f33"/>
+          <w:rtl w:val="0"/>
+        </w:rPr>
+        <w:t>p</w:t>
+      </w:r>
+      <w:r>
+        <w:rPr>
+          <w:rFonts w:ascii="Times" w:hAnsi="Times"/>
+          <w:color w:val="d4d4d4"/>
+          <w:sz w:val="26"/>
+          <w:szCs w:val="26"/>
+          <w:shd w:val="clear" w:color="auto" w:fill="282f33"/>
+          <w:rtl w:val="0"/>
+        </w:rPr>
+        <w:t>&gt;</w:t>
+      </w:r>
+      <w:r>
+        <w:rPr>
+          <w:rFonts w:ascii="Times" w:hAnsi="Times"/>
+          <w:color w:val="dcdcdc"/>
+          <w:sz w:val="26"/>
+          <w:szCs w:val="26"/>
+          <w:shd w:val="clear" w:color="auto" w:fill="282f33"/>
+          <w:rtl w:val="0"/>
+        </w:rPr>
+        <w:t>{</w:t>
+      </w:r>
+      <w:r>
+        <w:rPr>
+          <w:rFonts w:ascii="Times" w:hAnsi="Times"/>
+          <w:color w:val="d4d4d4"/>
+          <w:sz w:val="26"/>
+          <w:szCs w:val="26"/>
+          <w:shd w:val="clear" w:color="auto" w:fill="282f33"/>
+          <w:rtl w:val="0"/>
+        </w:rPr>
+        <w:t>props</w:t>
+      </w:r>
+      <w:r>
+        <w:rPr>
+          <w:rFonts w:ascii="Times" w:hAnsi="Times"/>
+          <w:color w:val="dcdcdc"/>
+          <w:sz w:val="26"/>
+          <w:szCs w:val="26"/>
+          <w:shd w:val="clear" w:color="auto" w:fill="282f33"/>
+          <w:rtl w:val="0"/>
+        </w:rPr>
+        <w:t>.</w:t>
+      </w:r>
+      <w:r>
+        <w:rPr>
+          <w:rFonts w:ascii="Times" w:hAnsi="Times"/>
+          <w:color w:val="d4d4d4"/>
+          <w:sz w:val="26"/>
+          <w:szCs w:val="26"/>
+          <w:shd w:val="clear" w:color="auto" w:fill="282f33"/>
+          <w:rtl w:val="0"/>
+          <w:lang w:val="fr-FR"/>
+        </w:rPr>
+        <w:t>product</w:t>
+      </w:r>
+      <w:r>
+        <w:rPr>
+          <w:rFonts w:ascii="Times" w:hAnsi="Times"/>
+          <w:color w:val="dcdcdc"/>
+          <w:sz w:val="26"/>
+          <w:szCs w:val="26"/>
+          <w:shd w:val="clear" w:color="auto" w:fill="282f33"/>
+          <w:rtl w:val="0"/>
+        </w:rPr>
+        <w:t>.</w:t>
+      </w:r>
+      <w:r>
+        <w:rPr>
+          <w:rFonts w:ascii="Times" w:hAnsi="Times"/>
+          <w:color w:val="d4d4d4"/>
+          <w:sz w:val="26"/>
+          <w:szCs w:val="26"/>
+          <w:shd w:val="clear" w:color="auto" w:fill="282f33"/>
+          <w:rtl w:val="0"/>
+          <w:lang w:val="en-US"/>
+        </w:rPr>
+        <w:t>price</w:t>
+      </w:r>
+      <w:r>
+        <w:rPr>
+          <w:rFonts w:ascii="Times" w:hAnsi="Times"/>
+          <w:color w:val="dcdcdc"/>
+          <w:sz w:val="26"/>
+          <w:szCs w:val="26"/>
+          <w:shd w:val="clear" w:color="auto" w:fill="282f33"/>
+          <w:rtl w:val="0"/>
+        </w:rPr>
+        <w:t>.</w:t>
+      </w:r>
+      <w:r>
+        <w:rPr>
+          <w:rFonts w:ascii="Times" w:hAnsi="Times"/>
+          <w:color w:val="d4d4d4"/>
+          <w:sz w:val="26"/>
+          <w:szCs w:val="26"/>
+          <w:shd w:val="clear" w:color="auto" w:fill="282f33"/>
+          <w:rtl w:val="0"/>
+          <w:lang w:val="it-IT"/>
+        </w:rPr>
+        <w:t>toLocaleString(</w:t>
+      </w:r>
+      <w:r>
+        <w:rPr>
+          <w:rFonts w:ascii="Times" w:hAnsi="Times"/>
+          <w:color w:val="7da4b7"/>
+          <w:sz w:val="26"/>
+          <w:szCs w:val="26"/>
+          <w:shd w:val="clear" w:color="auto" w:fill="282f33"/>
+          <w:rtl w:val="0"/>
+        </w:rPr>
+        <w:t>"en-US"</w:t>
+      </w:r>
+      <w:r>
+        <w:rPr>
+          <w:rFonts w:ascii="Times" w:hAnsi="Times"/>
+          <w:color w:val="dcdcdc"/>
+          <w:sz w:val="26"/>
+          <w:szCs w:val="26"/>
+          <w:shd w:val="clear" w:color="auto" w:fill="282f33"/>
+          <w:rtl w:val="0"/>
+        </w:rPr>
+        <w:t>,</w:t>
+      </w:r>
+      <w:r>
+        <w:rPr>
+          <w:rFonts w:ascii="Times" w:hAnsi="Times"/>
+          <w:color w:val="d4d4d4"/>
+          <w:sz w:val="26"/>
+          <w:szCs w:val="26"/>
+          <w:shd w:val="clear" w:color="auto" w:fill="282f33"/>
+          <w:rtl w:val="0"/>
+        </w:rPr>
+        <w:t xml:space="preserve"> { </w:t>
+      </w:r>
+      <w:r>
+        <w:rPr>
+          <w:rFonts w:ascii="Times" w:hAnsi="Times"/>
+          <w:color w:val="a7c9de"/>
+          <w:sz w:val="26"/>
+          <w:szCs w:val="26"/>
+          <w:shd w:val="clear" w:color="auto" w:fill="282f33"/>
+          <w:rtl w:val="0"/>
+        </w:rPr>
+        <w:t>style</w:t>
+      </w:r>
+      <w:r>
+        <w:rPr>
+          <w:rFonts w:ascii="Times" w:hAnsi="Times"/>
+          <w:color w:val="dcdcdc"/>
+          <w:sz w:val="26"/>
+          <w:szCs w:val="26"/>
+          <w:shd w:val="clear" w:color="auto" w:fill="282f33"/>
+          <w:rtl w:val="0"/>
+        </w:rPr>
+        <w:t>:</w:t>
+      </w:r>
+      <w:r>
+        <w:rPr>
+          <w:rFonts w:ascii="Times" w:hAnsi="Times"/>
+          <w:color w:val="d4d4d4"/>
+          <w:sz w:val="26"/>
+          <w:szCs w:val="26"/>
+          <w:shd w:val="clear" w:color="auto" w:fill="282f33"/>
+          <w:rtl w:val="0"/>
+        </w:rPr>
+        <w:t xml:space="preserve"> </w:t>
+      </w:r>
+      <w:r>
+        <w:rPr>
+          <w:rFonts w:ascii="Times" w:hAnsi="Times"/>
+          <w:color w:val="7da4b7"/>
+          <w:sz w:val="26"/>
+          <w:szCs w:val="26"/>
+          <w:shd w:val="clear" w:color="auto" w:fill="282f33"/>
+          <w:rtl w:val="0"/>
+          <w:lang w:val="en-US"/>
+        </w:rPr>
+        <w:t>"currency"</w:t>
+      </w:r>
+      <w:r>
+        <w:rPr>
+          <w:rFonts w:ascii="Times" w:hAnsi="Times"/>
+          <w:color w:val="dcdcdc"/>
+          <w:sz w:val="26"/>
+          <w:szCs w:val="26"/>
+          <w:shd w:val="clear" w:color="auto" w:fill="282f33"/>
+          <w:rtl w:val="0"/>
+        </w:rPr>
+        <w:t>,</w:t>
+      </w:r>
+      <w:r>
+        <w:rPr>
+          <w:rFonts w:ascii="Times" w:hAnsi="Times"/>
+          <w:color w:val="d4d4d4"/>
+          <w:sz w:val="26"/>
+          <w:szCs w:val="26"/>
+          <w:shd w:val="clear" w:color="auto" w:fill="282f33"/>
+          <w:rtl w:val="0"/>
+        </w:rPr>
+        <w:t xml:space="preserve"> </w:t>
+      </w:r>
+      <w:r>
+        <w:rPr>
+          <w:rFonts w:ascii="Times" w:hAnsi="Times"/>
+          <w:color w:val="a7c9de"/>
+          <w:sz w:val="26"/>
+          <w:szCs w:val="26"/>
+          <w:shd w:val="clear" w:color="auto" w:fill="282f33"/>
+          <w:rtl w:val="0"/>
+          <w:lang w:val="en-US"/>
+        </w:rPr>
+        <w:t>currency</w:t>
+      </w:r>
+      <w:r>
+        <w:rPr>
+          <w:rFonts w:ascii="Times" w:hAnsi="Times"/>
+          <w:color w:val="dcdcdc"/>
+          <w:sz w:val="26"/>
+          <w:szCs w:val="26"/>
+          <w:shd w:val="clear" w:color="auto" w:fill="282f33"/>
+          <w:rtl w:val="0"/>
+        </w:rPr>
+        <w:t>:</w:t>
+      </w:r>
+      <w:r>
+        <w:rPr>
+          <w:rFonts w:ascii="Times" w:hAnsi="Times"/>
+          <w:color w:val="d4d4d4"/>
+          <w:sz w:val="26"/>
+          <w:szCs w:val="26"/>
+          <w:shd w:val="clear" w:color="auto" w:fill="282f33"/>
+          <w:rtl w:val="0"/>
+        </w:rPr>
+        <w:t xml:space="preserve"> </w:t>
+      </w:r>
+      <w:r>
+        <w:rPr>
+          <w:rFonts w:ascii="Times" w:hAnsi="Times"/>
+          <w:color w:val="7da4b7"/>
+          <w:sz w:val="26"/>
+          <w:szCs w:val="26"/>
+          <w:shd w:val="clear" w:color="auto" w:fill="282f33"/>
+          <w:rtl w:val="0"/>
+        </w:rPr>
+        <w:t>"USD"</w:t>
+      </w:r>
+      <w:r>
+        <w:rPr>
+          <w:rFonts w:ascii="Times" w:hAnsi="Times"/>
+          <w:color w:val="d4d4d4"/>
+          <w:sz w:val="26"/>
+          <w:szCs w:val="26"/>
+          <w:shd w:val="clear" w:color="auto" w:fill="282f33"/>
+          <w:rtl w:val="0"/>
+        </w:rPr>
+        <w:t xml:space="preserve"> </w:t>
+      </w:r>
+      <w:r>
+        <w:rPr>
+          <w:rFonts w:ascii="Times" w:hAnsi="Times"/>
+          <w:color w:val="dcdcdc"/>
+          <w:sz w:val="26"/>
+          <w:szCs w:val="26"/>
+          <w:shd w:val="clear" w:color="auto" w:fill="282f33"/>
+          <w:rtl w:val="0"/>
+        </w:rPr>
+        <w:t>}</w:t>
+      </w:r>
+      <w:r>
+        <w:rPr>
+          <w:rFonts w:ascii="Times" w:hAnsi="Times"/>
+          <w:color w:val="d4d4d4"/>
+          <w:sz w:val="26"/>
+          <w:szCs w:val="26"/>
+          <w:shd w:val="clear" w:color="auto" w:fill="282f33"/>
+          <w:rtl w:val="0"/>
+        </w:rPr>
+        <w:t xml:space="preserve">)} - </w:t>
+      </w:r>
+      <w:r>
+        <w:rPr>
+          <w:rFonts w:ascii="Times" w:hAnsi="Times"/>
+          <w:color w:val="dcdcdc"/>
+          <w:sz w:val="26"/>
+          <w:szCs w:val="26"/>
+          <w:shd w:val="clear" w:color="auto" w:fill="282f33"/>
+          <w:rtl w:val="0"/>
+        </w:rPr>
+        <w:t>{</w:t>
+      </w:r>
+      <w:r>
+        <w:rPr>
+          <w:rFonts w:ascii="Times" w:hAnsi="Times"/>
+          <w:color w:val="d4d4d4"/>
+          <w:sz w:val="26"/>
+          <w:szCs w:val="26"/>
+          <w:shd w:val="clear" w:color="auto" w:fill="282f33"/>
+          <w:rtl w:val="0"/>
+        </w:rPr>
+        <w:t>props</w:t>
+      </w:r>
+      <w:r>
+        <w:rPr>
+          <w:rFonts w:ascii="Times" w:hAnsi="Times"/>
+          <w:color w:val="dcdcdc"/>
+          <w:sz w:val="26"/>
+          <w:szCs w:val="26"/>
+          <w:shd w:val="clear" w:color="auto" w:fill="282f33"/>
+          <w:rtl w:val="0"/>
+        </w:rPr>
+        <w:t>.</w:t>
+      </w:r>
+      <w:r>
+        <w:rPr>
+          <w:rFonts w:ascii="Times" w:hAnsi="Times"/>
+          <w:color w:val="d4d4d4"/>
+          <w:sz w:val="26"/>
+          <w:szCs w:val="26"/>
+          <w:shd w:val="clear" w:color="auto" w:fill="282f33"/>
+          <w:rtl w:val="0"/>
+          <w:lang w:val="fr-FR"/>
+        </w:rPr>
+        <w:t>product</w:t>
+      </w:r>
+      <w:r>
+        <w:rPr>
+          <w:rFonts w:ascii="Times" w:hAnsi="Times"/>
+          <w:color w:val="dcdcdc"/>
+          <w:sz w:val="26"/>
+          <w:szCs w:val="26"/>
+          <w:shd w:val="clear" w:color="auto" w:fill="282f33"/>
+          <w:rtl w:val="0"/>
+        </w:rPr>
+        <w:t>.</w:t>
+      </w:r>
+      <w:r>
+        <w:rPr>
+          <w:rFonts w:ascii="Times" w:hAnsi="Times"/>
+          <w:color w:val="d4d4d4"/>
+          <w:sz w:val="26"/>
+          <w:szCs w:val="26"/>
+          <w:shd w:val="clear" w:color="auto" w:fill="282f33"/>
+          <w:rtl w:val="0"/>
+          <w:lang w:val="fr-FR"/>
+        </w:rPr>
+        <w:t>description</w:t>
+      </w:r>
+      <w:r>
+        <w:rPr>
+          <w:rFonts w:ascii="Times" w:hAnsi="Times"/>
+          <w:color w:val="dcdcdc"/>
+          <w:sz w:val="26"/>
+          <w:szCs w:val="26"/>
+          <w:shd w:val="clear" w:color="auto" w:fill="282f33"/>
+          <w:rtl w:val="0"/>
+        </w:rPr>
+        <w:t>}&lt;/</w:t>
+      </w:r>
+      <w:r>
+        <w:rPr>
+          <w:rFonts w:ascii="Times" w:hAnsi="Times"/>
+          <w:color w:val="d9bb73"/>
+          <w:sz w:val="26"/>
+          <w:szCs w:val="26"/>
+          <w:shd w:val="clear" w:color="auto" w:fill="282f33"/>
+          <w:rtl w:val="0"/>
+        </w:rPr>
+        <w:t>p</w:t>
+      </w:r>
+      <w:r>
+        <w:rPr>
+          <w:rFonts w:ascii="Times" w:hAnsi="Times"/>
+          <w:color w:val="dcdcdc"/>
+          <w:sz w:val="26"/>
+          <w:szCs w:val="26"/>
+          <w:shd w:val="clear" w:color="auto" w:fill="282f33"/>
+          <w:rtl w:val="0"/>
+        </w:rPr>
+        <w:t>&gt;</w:t>
+      </w:r>
+    </w:p>
+    <w:p>
+      <w:pPr>
+        <w:pStyle w:val="Default"/>
+        <w:bidi w:val="0"/>
+        <w:spacing w:line="400" w:lineRule="atLeast"/>
+        <w:ind w:left="0" w:right="0" w:firstLine="0"/>
+        <w:jc w:val="left"/>
+        <w:rPr>
+          <w:rFonts w:ascii="Times" w:cs="Times" w:hAnsi="Times" w:eastAsia="Times"/>
+          <w:color w:val="dcdcdc"/>
+          <w:sz w:val="26"/>
+          <w:szCs w:val="26"/>
+          <w:shd w:val="clear" w:color="auto" w:fill="282f33"/>
+          <w:rtl w:val="0"/>
+        </w:rPr>
+      </w:pPr>
+    </w:p>
+    <w:p>
+      <w:pPr>
+        <w:pStyle w:val="Default"/>
+        <w:bidi w:val="0"/>
+        <w:spacing w:line="480" w:lineRule="auto"/>
+        <w:ind w:left="0" w:right="0" w:firstLine="0"/>
+        <w:jc w:val="left"/>
+        <w:rPr>
+          <w:color w:val="dcdcdc"/>
+          <w:u w:color="000000"/>
+          <w:rtl w:val="0"/>
+          <w:lang w:val="en-US"/>
+        </w:rPr>
+      </w:pPr>
+      <w:r>
+        <w:rPr>
+          <w:u w:color="000000"/>
+          <w:shd w:val="clear" w:color="auto" w:fill="ffffff"/>
+          <w:rtl w:val="0"/>
+          <w:lang w:val="en-US"/>
+        </w:rPr>
+        <w:t>My code:</w:t>
+      </w:r>
+    </w:p>
+    <w:p>
+      <w:pPr>
+        <w:pStyle w:val="Default"/>
+        <w:bidi w:val="0"/>
+        <w:spacing w:line="400" w:lineRule="atLeast"/>
+        <w:ind w:left="0" w:right="0" w:firstLine="0"/>
+        <w:jc w:val="left"/>
+        <w:rPr>
+          <w:rFonts w:ascii="Times" w:cs="Times" w:hAnsi="Times" w:eastAsia="Times"/>
+          <w:color w:val="d3d3d3"/>
+          <w:sz w:val="26"/>
+          <w:szCs w:val="26"/>
+          <w:shd w:val="clear" w:color="auto" w:fill="ffffff"/>
+          <w:rtl w:val="0"/>
+        </w:rPr>
+      </w:pPr>
+      <w:r>
+        <w:rPr>
+          <w:rFonts w:ascii="Times" w:hAnsi="Times"/>
+          <w:color w:val="d3d3d3"/>
+          <w:sz w:val="26"/>
+          <w:szCs w:val="26"/>
+          <w:shd w:val="clear" w:color="auto" w:fill="272e33"/>
+          <w:rtl w:val="0"/>
+        </w:rPr>
+        <w:t xml:space="preserve">  &lt;</w:t>
+      </w:r>
+      <w:r>
+        <w:rPr>
+          <w:rFonts w:ascii="Times" w:hAnsi="Times"/>
+          <w:color w:val="d9bb73"/>
+          <w:sz w:val="26"/>
+          <w:szCs w:val="26"/>
+          <w:shd w:val="clear" w:color="auto" w:fill="272e33"/>
+          <w:rtl w:val="0"/>
+          <w:lang w:val="it-IT"/>
+        </w:rPr>
+        <w:t>div</w:t>
+      </w:r>
+      <w:r>
+        <w:rPr>
+          <w:rFonts w:ascii="Times" w:hAnsi="Times"/>
+          <w:color w:val="d3d3d3"/>
+          <w:sz w:val="26"/>
+          <w:szCs w:val="26"/>
+          <w:shd w:val="clear" w:color="auto" w:fill="272e33"/>
+          <w:rtl w:val="0"/>
+        </w:rPr>
+        <w:t>&gt;</w:t>
+      </w:r>
+    </w:p>
+    <w:p>
+      <w:pPr>
+        <w:pStyle w:val="Default"/>
+        <w:bidi w:val="0"/>
+        <w:spacing w:line="400" w:lineRule="atLeast"/>
+        <w:ind w:left="0" w:right="0" w:firstLine="0"/>
+        <w:jc w:val="left"/>
+        <w:rPr>
+          <w:rFonts w:ascii="Times" w:cs="Times" w:hAnsi="Times" w:eastAsia="Times"/>
+          <w:color w:val="d3d3d3"/>
+          <w:sz w:val="26"/>
+          <w:szCs w:val="26"/>
+          <w:shd w:val="clear" w:color="auto" w:fill="ffffff"/>
+          <w:rtl w:val="0"/>
+        </w:rPr>
+      </w:pPr>
+      <w:r>
+        <w:rPr>
+          <w:rFonts w:ascii="Times" w:hAnsi="Times"/>
+          <w:color w:val="d3d3d3"/>
+          <w:sz w:val="26"/>
+          <w:szCs w:val="26"/>
+          <w:shd w:val="clear" w:color="auto" w:fill="272e33"/>
+          <w:rtl w:val="0"/>
+          <w:lang w:val="de-DE"/>
+        </w:rPr>
+        <w:t xml:space="preserve">    Name: </w:t>
+      </w:r>
+      <w:r>
+        <w:rPr>
+          <w:rFonts w:ascii="Times" w:hAnsi="Times"/>
+          <w:color w:val="dcdcdc"/>
+          <w:sz w:val="26"/>
+          <w:szCs w:val="26"/>
+          <w:shd w:val="clear" w:color="auto" w:fill="272e33"/>
+          <w:rtl w:val="0"/>
+        </w:rPr>
+        <w:t>{</w:t>
+      </w:r>
+      <w:r>
+        <w:rPr>
+          <w:rFonts w:ascii="Times" w:hAnsi="Times"/>
+          <w:color w:val="d3d3d3"/>
+          <w:sz w:val="26"/>
+          <w:szCs w:val="26"/>
+          <w:shd w:val="clear" w:color="auto" w:fill="272e33"/>
+          <w:rtl w:val="0"/>
+          <w:lang w:val="en-US"/>
+        </w:rPr>
+        <w:t>Product</w:t>
+      </w:r>
+      <w:r>
+        <w:rPr>
+          <w:rFonts w:ascii="Times" w:hAnsi="Times"/>
+          <w:color w:val="dcdcdc"/>
+          <w:sz w:val="26"/>
+          <w:szCs w:val="26"/>
+          <w:shd w:val="clear" w:color="auto" w:fill="272e33"/>
+          <w:rtl w:val="0"/>
+        </w:rPr>
+        <w:t>.</w:t>
+      </w:r>
+      <w:r>
+        <w:rPr>
+          <w:rFonts w:ascii="Times" w:hAnsi="Times"/>
+          <w:color w:val="d3d3d3"/>
+          <w:sz w:val="26"/>
+          <w:szCs w:val="26"/>
+          <w:shd w:val="clear" w:color="auto" w:fill="272e33"/>
+          <w:rtl w:val="0"/>
+        </w:rPr>
+        <w:t>name</w:t>
+      </w:r>
+      <w:r>
+        <w:rPr>
+          <w:rFonts w:ascii="Times" w:hAnsi="Times"/>
+          <w:color w:val="dcdcdc"/>
+          <w:sz w:val="26"/>
+          <w:szCs w:val="26"/>
+          <w:shd w:val="clear" w:color="auto" w:fill="272e33"/>
+          <w:rtl w:val="0"/>
+        </w:rPr>
+        <w:t>}</w:t>
+      </w:r>
+    </w:p>
+    <w:p>
+      <w:pPr>
+        <w:pStyle w:val="Default"/>
+        <w:bidi w:val="0"/>
+        <w:spacing w:line="400" w:lineRule="atLeast"/>
+        <w:ind w:left="0" w:right="0" w:firstLine="0"/>
+        <w:jc w:val="left"/>
+        <w:rPr>
+          <w:rFonts w:ascii="Times" w:cs="Times" w:hAnsi="Times" w:eastAsia="Times"/>
+          <w:color w:val="d3d3d3"/>
+          <w:sz w:val="26"/>
+          <w:szCs w:val="26"/>
+          <w:shd w:val="clear" w:color="auto" w:fill="ffffff"/>
+          <w:rtl w:val="0"/>
+        </w:rPr>
+      </w:pPr>
+      <w:r>
+        <w:rPr>
+          <w:rFonts w:ascii="Times" w:hAnsi="Times"/>
+          <w:color w:val="d3d3d3"/>
+          <w:sz w:val="26"/>
+          <w:szCs w:val="26"/>
+          <w:shd w:val="clear" w:color="auto" w:fill="272e33"/>
+          <w:rtl w:val="0"/>
+        </w:rPr>
+        <w:t xml:space="preserve">    Price: </w:t>
+      </w:r>
+      <w:r>
+        <w:rPr>
+          <w:rFonts w:ascii="Times" w:hAnsi="Times"/>
+          <w:color w:val="dcdcdc"/>
+          <w:sz w:val="26"/>
+          <w:szCs w:val="26"/>
+          <w:shd w:val="clear" w:color="auto" w:fill="272e33"/>
+          <w:rtl w:val="0"/>
+        </w:rPr>
+        <w:t>{</w:t>
+      </w:r>
+      <w:r>
+        <w:rPr>
+          <w:rFonts w:ascii="Times" w:hAnsi="Times"/>
+          <w:color w:val="d3d3d3"/>
+          <w:sz w:val="26"/>
+          <w:szCs w:val="26"/>
+          <w:shd w:val="clear" w:color="auto" w:fill="272e33"/>
+          <w:rtl w:val="0"/>
+          <w:lang w:val="en-US"/>
+        </w:rPr>
+        <w:t>Product</w:t>
+      </w:r>
+      <w:r>
+        <w:rPr>
+          <w:rFonts w:ascii="Times" w:hAnsi="Times"/>
+          <w:color w:val="dcdcdc"/>
+          <w:sz w:val="26"/>
+          <w:szCs w:val="26"/>
+          <w:shd w:val="clear" w:color="auto" w:fill="272e33"/>
+          <w:rtl w:val="0"/>
+        </w:rPr>
+        <w:t>.</w:t>
+      </w:r>
+      <w:r>
+        <w:rPr>
+          <w:rFonts w:ascii="Times" w:hAnsi="Times"/>
+          <w:color w:val="d3d3d3"/>
+          <w:sz w:val="26"/>
+          <w:szCs w:val="26"/>
+          <w:shd w:val="clear" w:color="auto" w:fill="272e33"/>
+          <w:rtl w:val="0"/>
+          <w:lang w:val="en-US"/>
+        </w:rPr>
+        <w:t>price</w:t>
+      </w:r>
+      <w:r>
+        <w:rPr>
+          <w:rFonts w:ascii="Times" w:hAnsi="Times"/>
+          <w:color w:val="dcdcdc"/>
+          <w:sz w:val="26"/>
+          <w:szCs w:val="26"/>
+          <w:shd w:val="clear" w:color="auto" w:fill="272e33"/>
+          <w:rtl w:val="0"/>
+        </w:rPr>
+        <w:t>}</w:t>
+      </w:r>
+    </w:p>
+    <w:p>
+      <w:pPr>
+        <w:pStyle w:val="Default"/>
+        <w:bidi w:val="0"/>
+        <w:spacing w:line="400" w:lineRule="atLeast"/>
+        <w:ind w:left="0" w:right="0" w:firstLine="0"/>
+        <w:jc w:val="left"/>
+        <w:rPr>
+          <w:rFonts w:ascii="Times" w:cs="Times" w:hAnsi="Times" w:eastAsia="Times"/>
+          <w:color w:val="d3d3d3"/>
+          <w:sz w:val="26"/>
+          <w:szCs w:val="26"/>
+          <w:shd w:val="clear" w:color="auto" w:fill="ffffff"/>
+          <w:rtl w:val="0"/>
+        </w:rPr>
+      </w:pPr>
+      <w:r>
+        <w:rPr>
+          <w:rFonts w:ascii="Times" w:hAnsi="Times"/>
+          <w:color w:val="d3d3d3"/>
+          <w:sz w:val="26"/>
+          <w:szCs w:val="26"/>
+          <w:shd w:val="clear" w:color="auto" w:fill="272e33"/>
+          <w:rtl w:val="0"/>
+        </w:rPr>
+        <w:t xml:space="preserve">    &lt;</w:t>
+      </w:r>
+      <w:r>
+        <w:rPr>
+          <w:rFonts w:ascii="Times" w:hAnsi="Times"/>
+          <w:color w:val="d9bb73"/>
+          <w:sz w:val="26"/>
+          <w:szCs w:val="26"/>
+          <w:shd w:val="clear" w:color="auto" w:fill="272e33"/>
+          <w:rtl w:val="0"/>
+          <w:lang w:val="de-DE"/>
+        </w:rPr>
+        <w:t>hr</w:t>
+      </w:r>
+      <w:r>
+        <w:rPr>
+          <w:rFonts w:ascii="Times" w:hAnsi="Times"/>
+          <w:color w:val="dcdcdc"/>
+          <w:sz w:val="26"/>
+          <w:szCs w:val="26"/>
+          <w:shd w:val="clear" w:color="auto" w:fill="272e33"/>
+          <w:rtl w:val="0"/>
+        </w:rPr>
+        <w:t>/&gt;</w:t>
+      </w:r>
+    </w:p>
+    <w:p>
+      <w:pPr>
+        <w:pStyle w:val="Default"/>
+        <w:bidi w:val="0"/>
+        <w:spacing w:line="400" w:lineRule="atLeast"/>
+        <w:ind w:left="0" w:right="0" w:firstLine="0"/>
+        <w:jc w:val="left"/>
+        <w:rPr>
+          <w:rFonts w:ascii="Times" w:cs="Times" w:hAnsi="Times" w:eastAsia="Times"/>
+          <w:color w:val="d3d3d3"/>
+          <w:sz w:val="26"/>
+          <w:szCs w:val="26"/>
+          <w:shd w:val="clear" w:color="auto" w:fill="ffffff"/>
+          <w:rtl w:val="0"/>
+        </w:rPr>
+      </w:pPr>
+      <w:r>
+        <w:rPr>
+          <w:rFonts w:ascii="Times" w:hAnsi="Times"/>
+          <w:color w:val="d3d3d3"/>
+          <w:sz w:val="26"/>
+          <w:szCs w:val="26"/>
+          <w:shd w:val="clear" w:color="auto" w:fill="272e33"/>
+          <w:rtl w:val="0"/>
+        </w:rPr>
+        <w:t xml:space="preserve">    </w:t>
+      </w:r>
+      <w:r>
+        <w:rPr>
+          <w:rFonts w:ascii="Times" w:hAnsi="Times"/>
+          <w:color w:val="dcdcdc"/>
+          <w:sz w:val="26"/>
+          <w:szCs w:val="26"/>
+          <w:shd w:val="clear" w:color="auto" w:fill="272e33"/>
+          <w:rtl w:val="0"/>
+        </w:rPr>
+        <w:t>&lt;/</w:t>
+      </w:r>
+      <w:r>
+        <w:rPr>
+          <w:rFonts w:ascii="Times" w:hAnsi="Times"/>
+          <w:color w:val="d9bb73"/>
+          <w:sz w:val="26"/>
+          <w:szCs w:val="26"/>
+          <w:shd w:val="clear" w:color="auto" w:fill="272e33"/>
+          <w:rtl w:val="0"/>
+          <w:lang w:val="it-IT"/>
+        </w:rPr>
+        <w:t>div</w:t>
+      </w:r>
+      <w:r>
+        <w:rPr>
+          <w:rFonts w:ascii="Times" w:hAnsi="Times"/>
+          <w:color w:val="dcdcdc"/>
+          <w:sz w:val="26"/>
+          <w:szCs w:val="26"/>
+          <w:shd w:val="clear" w:color="auto" w:fill="272e33"/>
+          <w:rtl w:val="0"/>
+        </w:rPr>
+        <w:t>&gt;</w:t>
+      </w:r>
+    </w:p>
+    <w:p>
+      <w:pPr>
+        <w:pStyle w:val="Default"/>
+        <w:bidi w:val="0"/>
+        <w:spacing w:line="400" w:lineRule="atLeast"/>
+        <w:ind w:left="0" w:right="0" w:firstLine="0"/>
+        <w:jc w:val="left"/>
+        <w:rPr>
+          <w:rFonts w:ascii="Times" w:cs="Times" w:hAnsi="Times" w:eastAsia="Times"/>
+          <w:color w:val="d3d3d3"/>
+          <w:sz w:val="26"/>
+          <w:szCs w:val="26"/>
+          <w:shd w:val="clear" w:color="auto" w:fill="ffffff"/>
+          <w:rtl w:val="0"/>
+        </w:rPr>
+      </w:pPr>
+      <w:r>
+        <w:rPr>
+          <w:rFonts w:ascii="Times" w:hAnsi="Times"/>
+          <w:color w:val="d3d3d3"/>
+          <w:sz w:val="26"/>
+          <w:szCs w:val="26"/>
+          <w:shd w:val="clear" w:color="auto" w:fill="272e33"/>
+          <w:rtl w:val="0"/>
+        </w:rPr>
+        <w:t xml:space="preserve">    )</w:t>
+      </w:r>
+    </w:p>
+    <w:p>
+      <w:pPr>
+        <w:pStyle w:val="Default"/>
+        <w:bidi w:val="0"/>
+        <w:spacing w:line="400" w:lineRule="atLeast"/>
+        <w:ind w:left="0" w:right="0" w:firstLine="0"/>
+        <w:jc w:val="left"/>
+        <w:rPr>
+          <w:rFonts w:ascii="Times" w:cs="Times" w:hAnsi="Times" w:eastAsia="Times"/>
+          <w:color w:val="d3d3d3"/>
+          <w:sz w:val="26"/>
+          <w:szCs w:val="26"/>
+          <w:shd w:val="clear" w:color="auto" w:fill="272e33"/>
+          <w:rtl w:val="0"/>
+        </w:rPr>
+      </w:pPr>
+      <w:r>
+        <w:rPr>
+          <w:rFonts w:ascii="Times" w:hAnsi="Times"/>
+          <w:color w:val="d3d3d3"/>
+          <w:sz w:val="26"/>
+          <w:szCs w:val="26"/>
+          <w:shd w:val="clear" w:color="auto" w:fill="272e33"/>
+          <w:rtl w:val="0"/>
+        </w:rPr>
+        <w:t>}</w:t>
+      </w:r>
+    </w:p>
+    <w:p>
+      <w:pPr>
+        <w:pStyle w:val="Default"/>
+        <w:bidi w:val="0"/>
+        <w:spacing w:line="480" w:lineRule="auto"/>
+        <w:ind w:left="0" w:right="0" w:firstLine="0"/>
+        <w:jc w:val="left"/>
+        <w:rPr>
+          <w:u w:color="000000"/>
+          <w:shd w:val="clear" w:color="auto" w:fill="ffffff"/>
+          <w:rtl w:val="0"/>
+          <w:lang w:val="en-US"/>
+        </w:rPr>
+      </w:pPr>
+      <w:r>
+        <w:rPr>
+          <w:u w:color="000000"/>
+          <w:shd w:val="clear" w:color="auto" w:fill="ffffff"/>
+          <w:rtl w:val="0"/>
+          <w:lang w:val="en-US"/>
+        </w:rPr>
+        <w:t>I</w:t>
+      </w:r>
+      <w:r>
+        <w:rPr>
+          <w:u w:color="000000"/>
+          <w:shd w:val="clear" w:color="auto" w:fill="ffffff"/>
+          <w:rtl w:val="0"/>
+          <w:lang w:val="en-US"/>
+        </w:rPr>
+        <w:t>’</w:t>
+      </w:r>
+      <w:r>
+        <w:rPr>
+          <w:u w:color="000000"/>
+          <w:shd w:val="clear" w:color="auto" w:fill="ffffff"/>
+          <w:rtl w:val="0"/>
+          <w:lang w:val="en-US"/>
+        </w:rPr>
+        <w:t>d also tried using different variations of props.name and such but all of my attempts where unsuccessful.</w:t>
+      </w:r>
+    </w:p>
+    <w:p>
+      <w:pPr>
+        <w:pStyle w:val="Default"/>
+        <w:bidi w:val="0"/>
+        <w:spacing w:line="480" w:lineRule="auto"/>
+        <w:ind w:left="0" w:right="0" w:firstLine="0"/>
+        <w:jc w:val="left"/>
+        <w:rPr>
+          <w:u w:color="000000"/>
+          <w:shd w:val="clear" w:color="auto" w:fill="ffffff"/>
+          <w:rtl w:val="0"/>
+          <w:lang w:val="en-US"/>
+        </w:rPr>
+      </w:pPr>
+    </w:p>
+    <w:p>
+      <w:pPr>
+        <w:pStyle w:val="Default"/>
+        <w:bidi w:val="0"/>
+        <w:spacing w:line="480" w:lineRule="auto"/>
+        <w:ind w:left="0" w:right="0" w:firstLine="0"/>
+        <w:jc w:val="left"/>
+        <w:rPr>
+          <w:u w:color="000000"/>
+          <w:shd w:val="clear" w:color="auto" w:fill="ffffff"/>
+          <w:rtl w:val="0"/>
+          <w:lang w:val="en-US"/>
+        </w:rPr>
+      </w:pPr>
+      <w:r>
+        <w:rPr>
+          <w:u w:color="000000"/>
+          <w:shd w:val="clear" w:color="auto" w:fill="ffffff"/>
+          <w:rtl w:val="0"/>
+          <w:lang w:val="en-US"/>
+        </w:rPr>
+        <w:t xml:space="preserve">19:07 </w:t>
+      </w:r>
+      <w:r>
+        <w:rPr>
+          <w:u w:color="000000"/>
+          <w:shd w:val="clear" w:color="auto" w:fill="ffffff"/>
+          <w:rtl w:val="0"/>
+          <w:lang w:val="en-US"/>
+        </w:rPr>
+        <w:t xml:space="preserve">— </w:t>
+      </w:r>
+      <w:r>
+        <w:rPr>
+          <w:u w:color="000000"/>
+          <w:shd w:val="clear" w:color="auto" w:fill="ffffff"/>
+          <w:rtl w:val="0"/>
+          <w:lang w:val="en-US"/>
+        </w:rPr>
+        <w:t>This error will be the end of me lol.</w:t>
+      </w:r>
+    </w:p>
+    <w:p>
+      <w:pPr>
+        <w:pStyle w:val="Default"/>
+        <w:bidi w:val="0"/>
+        <w:spacing w:line="480" w:lineRule="auto"/>
+        <w:ind w:left="0" w:right="0" w:firstLine="0"/>
+        <w:jc w:val="left"/>
+        <w:rPr>
+          <w:i w:val="1"/>
+          <w:iCs w:val="1"/>
+          <w:u w:color="000000"/>
+          <w:shd w:val="clear" w:color="auto" w:fill="ffffff"/>
+          <w:rtl w:val="0"/>
+          <w:lang w:val="en-US"/>
+        </w:rPr>
+      </w:pPr>
+      <w:r>
+        <w:rPr>
+          <w:i w:val="1"/>
+          <w:iCs w:val="1"/>
+          <w:u w:color="000000"/>
+          <w:shd w:val="clear" w:color="auto" w:fill="ffffff"/>
+          <w:rtl w:val="0"/>
+          <w:lang w:val="en-US"/>
+        </w:rPr>
+        <w:t>Warning: React.createElement: type is invalid -- expected a string (for built-in components) or a class/function (for composite components) but got: array. Check the render method of `App`. in App</w:t>
+      </w:r>
+    </w:p>
+    <w:p>
+      <w:pPr>
+        <w:pStyle w:val="Default"/>
+        <w:bidi w:val="0"/>
+        <w:spacing w:line="480" w:lineRule="auto"/>
+        <w:ind w:left="0" w:right="0" w:firstLine="0"/>
+        <w:jc w:val="left"/>
+        <w:rPr>
+          <w:i w:val="1"/>
+          <w:iCs w:val="1"/>
+          <w:u w:color="000000"/>
+          <w:shd w:val="clear" w:color="auto" w:fill="ffffff"/>
+          <w:rtl w:val="0"/>
+          <w:lang w:val="en-US"/>
+        </w:rPr>
+      </w:pPr>
+    </w:p>
+    <w:p>
+      <w:pPr>
+        <w:pStyle w:val="Default"/>
+        <w:bidi w:val="0"/>
+        <w:spacing w:line="480" w:lineRule="auto"/>
+        <w:ind w:left="0" w:right="0" w:firstLine="0"/>
+        <w:jc w:val="left"/>
+        <w:rPr>
+          <w:u w:color="000000"/>
+          <w:shd w:val="clear" w:color="auto" w:fill="ffffff"/>
+          <w:rtl w:val="0"/>
+          <w:lang w:val="en-US"/>
+        </w:rPr>
+      </w:pPr>
+      <w:r>
+        <w:rPr>
+          <w:u w:color="000000"/>
+          <w:shd w:val="clear" w:color="auto" w:fill="ffffff"/>
+          <w:rtl w:val="0"/>
+          <w:lang w:val="en-US"/>
+        </w:rPr>
+        <w:t xml:space="preserve">19:13 </w:t>
+      </w:r>
+      <w:r>
+        <w:rPr>
+          <w:u w:color="000000"/>
+          <w:shd w:val="clear" w:color="auto" w:fill="ffffff"/>
+          <w:rtl w:val="0"/>
+          <w:lang w:val="en-US"/>
+        </w:rPr>
+        <w:t xml:space="preserve">— </w:t>
+      </w:r>
+      <w:r>
+        <w:rPr>
+          <w:u w:color="000000"/>
+          <w:shd w:val="clear" w:color="auto" w:fill="ffffff"/>
+          <w:rtl w:val="0"/>
+          <w:lang w:val="en-US"/>
+        </w:rPr>
+        <w:t>Oh. My. God. It looks like the errors the entire time were the result of a suuuuuper small syntax error. I tried to return my JavaScript const variables as a JSX element. For example: &lt;ProductComponents /&gt;. This, however, is neither a valid JSX component nor a standard HTML tag. What I should have instead tried returning this entire time is my variable in plain old JavaScript as so: {ProductComponents}</w:t>
+      </w:r>
+    </w:p>
+    <w:p>
+      <w:pPr>
+        <w:pStyle w:val="Default"/>
+        <w:bidi w:val="0"/>
+        <w:spacing w:line="480" w:lineRule="auto"/>
+        <w:ind w:left="0" w:right="0" w:firstLine="0"/>
+        <w:jc w:val="left"/>
+        <w:rPr>
+          <w:u w:color="000000"/>
+          <w:shd w:val="clear" w:color="auto" w:fill="ffffff"/>
+          <w:rtl w:val="0"/>
+          <w:lang w:val="en-US"/>
+        </w:rPr>
+      </w:pPr>
+    </w:p>
+    <w:p>
+      <w:pPr>
+        <w:pStyle w:val="Default"/>
+        <w:bidi w:val="0"/>
+        <w:spacing w:line="480" w:lineRule="auto"/>
+        <w:ind w:left="0" w:right="0" w:firstLine="0"/>
+        <w:jc w:val="left"/>
+        <w:rPr>
+          <w:u w:color="000000"/>
+          <w:shd w:val="clear" w:color="auto" w:fill="ffffff"/>
+          <w:rtl w:val="0"/>
+          <w:lang w:val="en-US"/>
+        </w:rPr>
+      </w:pPr>
+      <w:r>
+        <w:rPr>
+          <w:u w:color="000000"/>
+          <w:shd w:val="clear" w:color="auto" w:fill="ffffff"/>
+          <w:rtl w:val="0"/>
+          <w:lang w:val="en-US"/>
+        </w:rPr>
+        <w:t xml:space="preserve">19:16 </w:t>
+      </w:r>
+      <w:r>
+        <w:rPr>
+          <w:u w:color="000000"/>
+          <w:shd w:val="clear" w:color="auto" w:fill="ffffff"/>
+          <w:rtl w:val="0"/>
+          <w:lang w:val="en-US"/>
+        </w:rPr>
+        <w:t xml:space="preserve">— </w:t>
+      </w:r>
+      <w:r>
+        <w:rPr>
+          <w:u w:color="000000"/>
+          <w:shd w:val="clear" w:color="auto" w:fill="ffffff"/>
+          <w:rtl w:val="0"/>
+          <w:lang w:val="en-US"/>
+        </w:rPr>
+        <w:t>I think that when I come back for another coding session tonight that I</w:t>
+      </w:r>
+      <w:r>
+        <w:rPr>
+          <w:u w:color="000000"/>
+          <w:shd w:val="clear" w:color="auto" w:fill="ffffff"/>
+          <w:rtl w:val="0"/>
+          <w:lang w:val="en-US"/>
+        </w:rPr>
+        <w:t>’</w:t>
+      </w:r>
+      <w:r>
+        <w:rPr>
+          <w:u w:color="000000"/>
+          <w:shd w:val="clear" w:color="auto" w:fill="ffffff"/>
+          <w:rtl w:val="0"/>
+          <w:lang w:val="en-US"/>
+        </w:rPr>
+        <w:t>ll go back to FreeCodeCamp</w:t>
+      </w:r>
+      <w:r>
+        <w:rPr>
+          <w:u w:color="000000"/>
+          <w:shd w:val="clear" w:color="auto" w:fill="ffffff"/>
+          <w:rtl w:val="0"/>
+          <w:lang w:val="en-US"/>
+        </w:rPr>
+        <w:t>’</w:t>
+      </w:r>
+      <w:r>
+        <w:rPr>
+          <w:u w:color="000000"/>
+          <w:shd w:val="clear" w:color="auto" w:fill="ffffff"/>
+          <w:rtl w:val="0"/>
+          <w:lang w:val="en-US"/>
+        </w:rPr>
+        <w:t>s exercises for a session or two. This will help me solidify the fundamentals before I continue progressing in Bob Ziroll</w:t>
+      </w:r>
+      <w:r>
+        <w:rPr>
+          <w:u w:color="000000"/>
+          <w:shd w:val="clear" w:color="auto" w:fill="ffffff"/>
+          <w:rtl w:val="0"/>
+          <w:lang w:val="en-US"/>
+        </w:rPr>
+        <w:t>’</w:t>
+      </w:r>
+      <w:r>
+        <w:rPr>
+          <w:u w:color="000000"/>
+          <w:shd w:val="clear" w:color="auto" w:fill="ffffff"/>
+          <w:rtl w:val="0"/>
+          <w:lang w:val="en-US"/>
+        </w:rPr>
+        <w:t xml:space="preserve">s </w:t>
+      </w:r>
+      <w:r>
+        <w:rPr>
+          <w:i w:val="1"/>
+          <w:iCs w:val="1"/>
+          <w:u w:color="000000"/>
+          <w:shd w:val="clear" w:color="auto" w:fill="ffffff"/>
+          <w:rtl w:val="0"/>
+          <w:lang w:val="en-US"/>
+        </w:rPr>
+        <w:t>Learn React for Free</w:t>
+      </w:r>
+      <w:r>
+        <w:rPr>
+          <w:u w:color="000000"/>
+          <w:shd w:val="clear" w:color="auto" w:fill="ffffff"/>
+          <w:rtl w:val="0"/>
+          <w:lang w:val="en-US"/>
+        </w:rPr>
+        <w:t xml:space="preserve"> course.</w:t>
+      </w:r>
     </w:p>
     <w:p>
       <w:pPr>

</xml_diff>

<commit_message>
Saturday May 4th end of day commit
</commit_message>
<xml_diff>
--- a/May 2019/Saturday May 4th, 2019 Daily Coding Journal.docx
+++ b/May 2019/Saturday May 4th, 2019 Daily Coding Journal.docx
@@ -2549,6 +2549,33 @@
           <w:lang w:val="en-US"/>
         </w:rPr>
       </w:pPr>
+      <w:r>
+        <w:rPr>
+          <w:u w:color="000000"/>
+          <w:shd w:val="clear" w:color="auto" w:fill="ffffff"/>
+          <w:rtl w:val="0"/>
+          <w:lang w:val="en-US"/>
+        </w:rPr>
+        <w:t xml:space="preserve">22:32 </w:t>
+      </w:r>
+      <w:r>
+        <w:rPr>
+          <w:u w:color="000000"/>
+          <w:shd w:val="clear" w:color="auto" w:fill="ffffff"/>
+          <w:rtl w:val="0"/>
+          <w:lang w:val="en-US"/>
+        </w:rPr>
+        <w:t xml:space="preserve">— </w:t>
+      </w:r>
+      <w:r>
+        <w:rPr>
+          <w:u w:color="000000"/>
+          <w:shd w:val="clear" w:color="auto" w:fill="ffffff"/>
+          <w:rtl w:val="0"/>
+          <w:lang w:val="en-US"/>
+        </w:rPr>
+        <w:t>Going to head to bed early tonight to catch up on sleep debt from staying up late night.</w:t>
+      </w:r>
     </w:p>
     <w:p>
       <w:pPr>
@@ -2614,7 +2641,7 @@
           <w:rtl w:val="0"/>
           <w:lang w:val="en-US"/>
         </w:rPr>
-        <w:t xml:space="preserve"> N/A</w:t>
+        <w:t xml:space="preserve"> 1 hour 52 minutes</w:t>
       </w:r>
     </w:p>
     <w:p>
@@ -2666,7 +2693,7 @@
           <w:rtl w:val="0"/>
           <w:lang w:val="en-US"/>
         </w:rPr>
-        <w:t xml:space="preserve"> N/A</w:t>
+        <w:t xml:space="preserve"> 9 hours 15 minutes</w:t>
       </w:r>
     </w:p>
     <w:sectPr>

</xml_diff>